<commit_message>
Added Complete final Project
</commit_message>
<xml_diff>
--- a/Report/Introduction.docx
+++ b/Report/Introduction.docx
@@ -4,42 +4,31 @@
   <w:body>
     <w:p>
       <w:pPr>
-        <w:jc w:val="center"/>
-        <w:rPr>
-          <w:color w:val="4472C4" w:themeColor="accent1"/>
-          <w:sz w:val="60"/>
-          <w:szCs w:val="60"/>
-          <w:lang w:val="en-US"/>
-          <w14:shadow w14:blurRad="38100" w14:dist="25400" w14:dir="5400000" w14:sx="100000" w14:sy="100000" w14:kx="0" w14:ky="0" w14:algn="ctr">
-            <w14:srgbClr w14:val="6E747A">
-              <w14:alpha w14:val="57000"/>
-            </w14:srgbClr>
-          </w14:shadow>
-          <w14:textOutline w14:w="0" w14:cap="flat" w14:cmpd="sng" w14:algn="ctr">
-            <w14:noFill/>
-            <w14:prstDash w14:val="solid"/>
-            <w14:round/>
-          </w14:textOutline>
+        <w:rPr>
+          <w:b/>
+          <w:bCs/>
+          <w:sz w:val="36"/>
+          <w:szCs w:val="36"/>
         </w:rPr>
       </w:pPr>
       <w:r>
         <w:rPr>
-          <w:color w:val="4472C4" w:themeColor="accent1"/>
-          <w:sz w:val="60"/>
-          <w:szCs w:val="60"/>
-          <w:lang w:val="en-US"/>
-          <w14:shadow w14:blurRad="38100" w14:dist="25400" w14:dir="5400000" w14:sx="100000" w14:sy="100000" w14:kx="0" w14:ky="0" w14:algn="ctr">
-            <w14:srgbClr w14:val="6E747A">
-              <w14:alpha w14:val="57000"/>
-            </w14:srgbClr>
-          </w14:shadow>
-          <w14:textOutline w14:w="0" w14:cap="flat" w14:cmpd="sng" w14:algn="ctr">
-            <w14:noFill/>
-            <w14:prstDash w14:val="solid"/>
-            <w14:round/>
-          </w14:textOutline>
-        </w:rPr>
-        <w:t>Introduction/Business problem</w:t>
+          <w:b/>
+          <w:bCs/>
+          <w:color w:val="FF0000"/>
+          <w:sz w:val="44"/>
+          <w:szCs w:val="44"/>
+        </w:rPr>
+        <w:t>Introduction</w:t>
+      </w:r>
+      <w:r>
+        <w:rPr>
+          <w:b/>
+          <w:bCs/>
+          <w:sz w:val="36"/>
+          <w:szCs w:val="36"/>
+        </w:rPr>
+        <w:t xml:space="preserve"> </w:t>
       </w:r>
     </w:p>
     <w:p>
@@ -47,33 +36,109 @@
         <w:rPr>
           <w:sz w:val="28"/>
           <w:szCs w:val="28"/>
-          <w:lang w:val="en-US"/>
         </w:rPr>
       </w:pPr>
+      <w:r>
+        <w:rPr>
+          <w:sz w:val="28"/>
+          <w:szCs w:val="28"/>
+        </w:rPr>
+        <w:t xml:space="preserve">People of all ages are affectionate of different bakery products, because of their taste, </w:t>
+      </w:r>
+      <w:proofErr w:type="spellStart"/>
+      <w:r>
+        <w:rPr>
+          <w:sz w:val="28"/>
+          <w:szCs w:val="28"/>
+        </w:rPr>
+        <w:t>color</w:t>
+      </w:r>
+      <w:proofErr w:type="spellEnd"/>
+      <w:r>
+        <w:rPr>
+          <w:sz w:val="28"/>
+          <w:szCs w:val="28"/>
+        </w:rPr>
+        <w:t xml:space="preserve"> and easy to digest nature. They eat and serve different bakery products in their parties and festivals. Celebrating any moment of happiness is incomplete with bakery </w:t>
+      </w:r>
+      <w:proofErr w:type="spellStart"/>
+      <w:proofErr w:type="gramStart"/>
+      <w:r>
+        <w:rPr>
+          <w:sz w:val="28"/>
+          <w:szCs w:val="28"/>
+        </w:rPr>
+        <w:t>products.Bakery</w:t>
+      </w:r>
+      <w:proofErr w:type="spellEnd"/>
+      <w:proofErr w:type="gramEnd"/>
+      <w:r>
+        <w:rPr>
+          <w:sz w:val="28"/>
+          <w:szCs w:val="28"/>
+        </w:rPr>
+        <w:t xml:space="preserve"> products are becoming prominent day by day. They are very popular because of its taste and simple to digest. Bakery items are usually loved by all. Nowadays individuals have virtually no time to invest much on making breakfast it is the bread and bun or biscuits which had occurred instead of other sorts of </w:t>
+      </w:r>
+      <w:proofErr w:type="gramStart"/>
+      <w:r>
+        <w:rPr>
+          <w:sz w:val="28"/>
+          <w:szCs w:val="28"/>
+        </w:rPr>
+        <w:t>stuff..</w:t>
+      </w:r>
+      <w:proofErr w:type="gramEnd"/>
+      <w:r>
+        <w:rPr>
+          <w:sz w:val="28"/>
+          <w:szCs w:val="28"/>
+        </w:rPr>
+        <w:t xml:space="preserve"> As a result, there are many Bakery in the city of Delhi and many more are being built. Opening Bakery allows Bakers to earn consistent income. Particularly, the location of the Bakery is one of the most important decisions that will determine whether the mall will be a success or a failure. </w:t>
+      </w:r>
     </w:p>
     <w:p>
       <w:pPr>
         <w:rPr>
-          <w:sz w:val="36"/>
-          <w:szCs w:val="36"/>
-          <w:lang w:val="en-US"/>
+          <w:b/>
+          <w:bCs/>
+          <w:color w:val="FF0000"/>
+          <w:sz w:val="44"/>
+          <w:szCs w:val="44"/>
         </w:rPr>
       </w:pPr>
       <w:r>
         <w:rPr>
-          <w:sz w:val="36"/>
-          <w:szCs w:val="36"/>
-          <w:lang w:val="en-US"/>
-        </w:rPr>
-        <w:t>Barber shop are necessary in every neighborhood. As hair do not stop growing, so I have a friend who wants to open a new barber shop and wanted to know the best place to open one. Many people often do not change barber shop because they are happy with the service. People will be willing to go new barber shop if its nearby. He is willing to work in anywhere in Mumbai City as public transport is great. This method of analysis can be applied to grocery shop and general stores.</w:t>
+          <w:b/>
+          <w:bCs/>
+          <w:color w:val="FF0000"/>
+          <w:sz w:val="44"/>
+          <w:szCs w:val="44"/>
+        </w:rPr>
+        <w:t>Business Problem</w:t>
       </w:r>
     </w:p>
     <w:p>
       <w:pPr>
         <w:rPr>
+          <w:sz w:val="28"/>
+          <w:szCs w:val="28"/>
           <w:lang w:val="en-US"/>
         </w:rPr>
       </w:pPr>
+      <w:r>
+        <w:rPr>
+          <w:b/>
+          <w:bCs/>
+        </w:rPr>
+        <w:t xml:space="preserve"> </w:t>
+      </w:r>
+      <w:r>
+        <w:rPr>
+          <w:sz w:val="28"/>
+          <w:szCs w:val="28"/>
+        </w:rPr>
+        <w:t>The objective of this capstone project is to analyse and select the best locations in the city of Delhi, India to open a new Bakery. Using data science methodology and machine learning techniques like clustering, this project aims to provide solutions to answer the business question: In the city of Delhi, India, if a Baker is looking to open a new Bakery, where would you recommend that they open it?</w:t>
+      </w:r>
     </w:p>
     <w:sectPr>
       <w:pgSz w:w="11906" w:h="16838"/>
@@ -208,6 +273,7 @@
     <w:lsdException w:name="HTML Sample" w:semiHidden="1" w:unhideWhenUsed="1"/>
     <w:lsdException w:name="HTML Typewriter" w:semiHidden="1" w:unhideWhenUsed="1"/>
     <w:lsdException w:name="HTML Variable" w:semiHidden="1" w:unhideWhenUsed="1"/>
+    <w:lsdException w:name="Normal Table" w:semiHidden="1" w:unhideWhenUsed="1"/>
     <w:lsdException w:name="annotation subject" w:semiHidden="1" w:unhideWhenUsed="1"/>
     <w:lsdException w:name="No List" w:semiHidden="1" w:unhideWhenUsed="1"/>
     <w:lsdException w:name="Outline List 1" w:semiHidden="1" w:unhideWhenUsed="1"/>
@@ -254,8 +320,10 @@
     <w:lsdException w:name="Table Subtle 2" w:semiHidden="1" w:unhideWhenUsed="1"/>
     <w:lsdException w:name="Table Web 1" w:semiHidden="1" w:unhideWhenUsed="1"/>
     <w:lsdException w:name="Table Web 2" w:semiHidden="1" w:unhideWhenUsed="1"/>
+    <w:lsdException w:name="Table Web 3" w:semiHidden="1" w:unhideWhenUsed="1"/>
     <w:lsdException w:name="Balloon Text" w:semiHidden="1" w:unhideWhenUsed="1"/>
     <w:lsdException w:name="Table Grid" w:uiPriority="39"/>
+    <w:lsdException w:name="Table Theme" w:semiHidden="1" w:unhideWhenUsed="1"/>
     <w:lsdException w:name="Placeholder Text" w:semiHidden="1"/>
     <w:lsdException w:name="No Spacing" w:uiPriority="1" w:qFormat="1"/>
     <w:lsdException w:name="Light Shading" w:uiPriority="60"/>

</xml_diff>